<commit_message>
docs: added missing assumptions
</commit_message>
<xml_diff>
--- a/Group_46 - Assignment 3.1 Assumptions.docx
+++ b/Group_46 - Assignment 3.1 Assumptions.docx
@@ -165,7 +165,6 @@
         </w:rPr>
         <w:t xml:space="preserve">Format: </w:t>
       </w:r>
-      <w:proofErr w:type="spellStart"/>
       <w:r>
         <w:rPr>
           <w:rStyle w:val="normaltextrun"/>
@@ -173,77 +172,7 @@
           <w:color w:val="000000"/>
           <w:shd w:val="clear" w:color="auto" w:fill="FFFFFF"/>
         </w:rPr>
-        <w:t>Node_Index</w:t>
-      </w:r>
-      <w:proofErr w:type="spellEnd"/>
-      <w:r>
-        <w:rPr>
-          <w:rStyle w:val="normaltextrun"/>
-          <w:rFonts w:ascii="Calibri" w:hAnsi="Calibri" w:cs="Calibri"/>
-          <w:color w:val="000000"/>
-          <w:shd w:val="clear" w:color="auto" w:fill="FFFFFF"/>
-        </w:rPr>
-        <w:t xml:space="preserve">, </w:t>
-      </w:r>
-      <w:proofErr w:type="spellStart"/>
-      <w:r>
-        <w:rPr>
-          <w:rStyle w:val="normaltextrun"/>
-          <w:rFonts w:ascii="Calibri" w:hAnsi="Calibri" w:cs="Calibri"/>
-          <w:color w:val="000000"/>
-          <w:shd w:val="clear" w:color="auto" w:fill="FFFFFF"/>
-        </w:rPr>
-        <w:t>x_coordinate</w:t>
-      </w:r>
-      <w:proofErr w:type="spellEnd"/>
-      <w:r>
-        <w:rPr>
-          <w:rStyle w:val="normaltextrun"/>
-          <w:rFonts w:ascii="Calibri" w:hAnsi="Calibri" w:cs="Calibri"/>
-          <w:color w:val="000000"/>
-          <w:shd w:val="clear" w:color="auto" w:fill="FFFFFF"/>
-        </w:rPr>
-        <w:t xml:space="preserve">, </w:t>
-      </w:r>
-      <w:proofErr w:type="spellStart"/>
-      <w:r>
-        <w:rPr>
-          <w:rStyle w:val="normaltextrun"/>
-          <w:rFonts w:ascii="Calibri" w:hAnsi="Calibri" w:cs="Calibri"/>
-          <w:color w:val="000000"/>
-          <w:shd w:val="clear" w:color="auto" w:fill="FFFFFF"/>
-        </w:rPr>
-        <w:t>y_coordinate</w:t>
-      </w:r>
-      <w:proofErr w:type="spellEnd"/>
-      <w:r>
-        <w:rPr>
-          <w:rStyle w:val="normaltextrun"/>
-          <w:rFonts w:ascii="Calibri" w:hAnsi="Calibri" w:cs="Calibri"/>
-          <w:color w:val="000000"/>
-          <w:shd w:val="clear" w:color="auto" w:fill="FFFFFF"/>
-        </w:rPr>
-        <w:t xml:space="preserve">, </w:t>
-      </w:r>
-      <w:proofErr w:type="spellStart"/>
-      <w:r>
-        <w:rPr>
-          <w:rStyle w:val="normaltextrun"/>
-          <w:rFonts w:ascii="Calibri" w:hAnsi="Calibri" w:cs="Calibri"/>
-          <w:color w:val="000000"/>
-          <w:shd w:val="clear" w:color="auto" w:fill="FFFFFF"/>
-        </w:rPr>
-        <w:t>node_type</w:t>
-      </w:r>
-      <w:proofErr w:type="spellEnd"/>
-      <w:r>
-        <w:rPr>
-          <w:rStyle w:val="normaltextrun"/>
-          <w:rFonts w:ascii="Calibri" w:hAnsi="Calibri" w:cs="Calibri"/>
-          <w:color w:val="000000"/>
-          <w:shd w:val="clear" w:color="auto" w:fill="FFFFFF"/>
-        </w:rPr>
-        <w:t>, adjacent</w:t>
+        <w:t>Node_Index, x_coordinate, y_coordinate, node_type, adjacent</w:t>
       </w:r>
       <w:r>
         <w:rPr>
@@ -307,7 +236,6 @@
           <w:rStyle w:val="normaltextrun"/>
         </w:rPr>
       </w:pPr>
-      <w:proofErr w:type="gramStart"/>
       <w:r>
         <w:rPr>
           <w:rStyle w:val="normaltextrun"/>
@@ -317,19 +245,7 @@
           <w:color w:val="000000"/>
           <w:shd w:val="clear" w:color="auto" w:fill="FFFFFF"/>
         </w:rPr>
-        <w:t>Where</w:t>
-      </w:r>
-      <w:proofErr w:type="gramEnd"/>
-      <w:r>
-        <w:rPr>
-          <w:rStyle w:val="normaltextrun"/>
-          <w:rFonts w:ascii="Calibri" w:hAnsi="Calibri" w:cs="Calibri"/>
-          <w:b/>
-          <w:bCs/>
-          <w:color w:val="000000"/>
-          <w:shd w:val="clear" w:color="auto" w:fill="FFFFFF"/>
-        </w:rPr>
-        <w:t>,</w:t>
+        <w:t>Where,</w:t>
       </w:r>
     </w:p>
     <w:p>
@@ -343,7 +259,6 @@
           <w:rStyle w:val="eop"/>
         </w:rPr>
       </w:pPr>
-      <w:proofErr w:type="spellStart"/>
       <w:r>
         <w:rPr>
           <w:rStyle w:val="normaltextrun"/>
@@ -353,19 +268,7 @@
           <w:color w:val="000000"/>
           <w:shd w:val="clear" w:color="auto" w:fill="FFFFFF"/>
         </w:rPr>
-        <w:t>Node_Index</w:t>
-      </w:r>
-      <w:proofErr w:type="spellEnd"/>
-      <w:r>
-        <w:rPr>
-          <w:rStyle w:val="normaltextrun"/>
-          <w:rFonts w:ascii="Calibri" w:hAnsi="Calibri" w:cs="Calibri"/>
-          <w:b/>
-          <w:bCs/>
-          <w:color w:val="000000"/>
-          <w:shd w:val="clear" w:color="auto" w:fill="FFFFFF"/>
-        </w:rPr>
-        <w:t xml:space="preserve">: </w:t>
+        <w:t xml:space="preserve">Node_Index: </w:t>
       </w:r>
       <w:r>
         <w:rPr>
@@ -397,7 +300,6 @@
           <w:rStyle w:val="eop"/>
         </w:rPr>
       </w:pPr>
-      <w:proofErr w:type="spellStart"/>
       <w:r>
         <w:rPr>
           <w:rStyle w:val="normaltextrun"/>
@@ -407,19 +309,7 @@
           <w:color w:val="000000"/>
           <w:shd w:val="clear" w:color="auto" w:fill="FFFFFF"/>
         </w:rPr>
-        <w:t>X_coordinate</w:t>
-      </w:r>
-      <w:proofErr w:type="spellEnd"/>
-      <w:r>
-        <w:rPr>
-          <w:rStyle w:val="normaltextrun"/>
-          <w:rFonts w:ascii="Calibri" w:hAnsi="Calibri" w:cs="Calibri"/>
-          <w:b/>
-          <w:bCs/>
-          <w:color w:val="000000"/>
-          <w:shd w:val="clear" w:color="auto" w:fill="FFFFFF"/>
-        </w:rPr>
-        <w:t xml:space="preserve">: </w:t>
+        <w:t xml:space="preserve">X_coordinate: </w:t>
       </w:r>
       <w:r>
         <w:rPr>
@@ -451,7 +341,6 @@
           <w:rStyle w:val="eop"/>
         </w:rPr>
       </w:pPr>
-      <w:proofErr w:type="spellStart"/>
       <w:r>
         <w:rPr>
           <w:rStyle w:val="normaltextrun"/>
@@ -461,19 +350,7 @@
           <w:color w:val="000000"/>
           <w:shd w:val="clear" w:color="auto" w:fill="FFFFFF"/>
         </w:rPr>
-        <w:t>Y_coordinate</w:t>
-      </w:r>
-      <w:proofErr w:type="spellEnd"/>
-      <w:r>
-        <w:rPr>
-          <w:rStyle w:val="normaltextrun"/>
-          <w:rFonts w:ascii="Calibri" w:hAnsi="Calibri" w:cs="Calibri"/>
-          <w:b/>
-          <w:bCs/>
-          <w:color w:val="000000"/>
-          <w:shd w:val="clear" w:color="auto" w:fill="FFFFFF"/>
-        </w:rPr>
-        <w:t xml:space="preserve">: </w:t>
+        <w:t xml:space="preserve">Y_coordinate: </w:t>
       </w:r>
       <w:r>
         <w:rPr>
@@ -505,7 +382,6 @@
           <w:rStyle w:val="eop"/>
         </w:rPr>
       </w:pPr>
-      <w:proofErr w:type="spellStart"/>
       <w:r>
         <w:rPr>
           <w:rStyle w:val="normaltextrun"/>
@@ -515,19 +391,7 @@
           <w:color w:val="000000"/>
           <w:shd w:val="clear" w:color="auto" w:fill="FFFFFF"/>
         </w:rPr>
-        <w:t>Node_type</w:t>
-      </w:r>
-      <w:proofErr w:type="spellEnd"/>
-      <w:r>
-        <w:rPr>
-          <w:rStyle w:val="normaltextrun"/>
-          <w:rFonts w:ascii="Calibri" w:hAnsi="Calibri" w:cs="Calibri"/>
-          <w:b/>
-          <w:bCs/>
-          <w:color w:val="000000"/>
-          <w:shd w:val="clear" w:color="auto" w:fill="FFFFFF"/>
-        </w:rPr>
-        <w:t xml:space="preserve">: </w:t>
+        <w:t xml:space="preserve">Node_type: </w:t>
       </w:r>
       <w:r>
         <w:rPr>
@@ -592,6 +456,9 @@
     <w:p>
       <w:pPr>
         <w:ind w:left="720"/>
+        <w:rPr>
+          <w:rStyle w:val="eop"/>
+        </w:rPr>
       </w:pPr>
       <w:r>
         <w:rPr>
@@ -610,6 +477,33 @@
           <w:rStyle w:val="eop"/>
         </w:rPr>
         <w:t xml:space="preserve"> may contain data different from the later provided data in format and values.</w:t>
+      </w:r>
+    </w:p>
+    <w:p>
+      <w:pPr>
+        <w:pStyle w:val="ListParagraph"/>
+        <w:numPr>
+          <w:ilvl w:val="0"/>
+          <w:numId w:val="9"/>
+        </w:numPr>
+      </w:pPr>
+      <w:r>
+        <w:rPr>
+          <w:rStyle w:val="normaltextrun"/>
+          <w:rFonts w:ascii="Calibri" w:hAnsi="Calibri" w:cs="Calibri"/>
+          <w:color w:val="000000"/>
+          <w:shd w:val="clear" w:color="auto" w:fill="FFFFFF"/>
+        </w:rPr>
+        <w:t>Start node for traversal may be dynamic and may change with respect to the future requirements</w:t>
+      </w:r>
+      <w:r>
+        <w:rPr>
+          <w:rStyle w:val="normaltextrun"/>
+          <w:rFonts w:ascii="Calibri" w:hAnsi="Calibri" w:cs="Calibri"/>
+          <w:color w:val="000000"/>
+          <w:shd w:val="clear" w:color="auto" w:fill="FFFFFF"/>
+        </w:rPr>
+        <w:t xml:space="preserve"> but the destination is assumed as node 1, representing the flow of water from different headspring and junction to the final outlet.</w:t>
       </w:r>
     </w:p>
     <w:sectPr>
@@ -824,6 +718,92 @@
     </w:lvl>
   </w:abstractNum>
   <w:abstractNum w:abstractNumId="2" w15:restartNumberingAfterBreak="0">
+    <w:nsid w:val="270C3964"/>
+    <w:multiLevelType w:val="hybridMultilevel"/>
+    <w:tmpl w:val="EDE638FC"/>
+    <w:lvl w:ilvl="0" w:tplc="0409000F">
+      <w:start w:val="1"/>
+      <w:numFmt w:val="decimal"/>
+      <w:lvlText w:val="%1."/>
+      <w:lvlJc w:val="left"/>
+      <w:pPr>
+        <w:ind w:left="720" w:hanging="360"/>
+      </w:pPr>
+    </w:lvl>
+    <w:lvl w:ilvl="1" w:tplc="04090019" w:tentative="1">
+      <w:start w:val="1"/>
+      <w:numFmt w:val="lowerLetter"/>
+      <w:lvlText w:val="%2."/>
+      <w:lvlJc w:val="left"/>
+      <w:pPr>
+        <w:ind w:left="1440" w:hanging="360"/>
+      </w:pPr>
+    </w:lvl>
+    <w:lvl w:ilvl="2" w:tplc="0409001B" w:tentative="1">
+      <w:start w:val="1"/>
+      <w:numFmt w:val="lowerRoman"/>
+      <w:lvlText w:val="%3."/>
+      <w:lvlJc w:val="right"/>
+      <w:pPr>
+        <w:ind w:left="2160" w:hanging="180"/>
+      </w:pPr>
+    </w:lvl>
+    <w:lvl w:ilvl="3" w:tplc="0409000F" w:tentative="1">
+      <w:start w:val="1"/>
+      <w:numFmt w:val="decimal"/>
+      <w:lvlText w:val="%4."/>
+      <w:lvlJc w:val="left"/>
+      <w:pPr>
+        <w:ind w:left="2880" w:hanging="360"/>
+      </w:pPr>
+    </w:lvl>
+    <w:lvl w:ilvl="4" w:tplc="04090019" w:tentative="1">
+      <w:start w:val="1"/>
+      <w:numFmt w:val="lowerLetter"/>
+      <w:lvlText w:val="%5."/>
+      <w:lvlJc w:val="left"/>
+      <w:pPr>
+        <w:ind w:left="3600" w:hanging="360"/>
+      </w:pPr>
+    </w:lvl>
+    <w:lvl w:ilvl="5" w:tplc="0409001B" w:tentative="1">
+      <w:start w:val="1"/>
+      <w:numFmt w:val="lowerRoman"/>
+      <w:lvlText w:val="%6."/>
+      <w:lvlJc w:val="right"/>
+      <w:pPr>
+        <w:ind w:left="4320" w:hanging="180"/>
+      </w:pPr>
+    </w:lvl>
+    <w:lvl w:ilvl="6" w:tplc="0409000F" w:tentative="1">
+      <w:start w:val="1"/>
+      <w:numFmt w:val="decimal"/>
+      <w:lvlText w:val="%7."/>
+      <w:lvlJc w:val="left"/>
+      <w:pPr>
+        <w:ind w:left="5040" w:hanging="360"/>
+      </w:pPr>
+    </w:lvl>
+    <w:lvl w:ilvl="7" w:tplc="04090019" w:tentative="1">
+      <w:start w:val="1"/>
+      <w:numFmt w:val="lowerLetter"/>
+      <w:lvlText w:val="%8."/>
+      <w:lvlJc w:val="left"/>
+      <w:pPr>
+        <w:ind w:left="5760" w:hanging="360"/>
+      </w:pPr>
+    </w:lvl>
+    <w:lvl w:ilvl="8" w:tplc="0409001B" w:tentative="1">
+      <w:start w:val="1"/>
+      <w:numFmt w:val="lowerRoman"/>
+      <w:lvlText w:val="%9."/>
+      <w:lvlJc w:val="right"/>
+      <w:pPr>
+        <w:ind w:left="6480" w:hanging="180"/>
+      </w:pPr>
+    </w:lvl>
+  </w:abstractNum>
+  <w:abstractNum w:abstractNumId="3" w15:restartNumberingAfterBreak="0">
     <w:nsid w:val="2D363245"/>
     <w:multiLevelType w:val="hybridMultilevel"/>
     <w:tmpl w:val="1D548886"/>
@@ -912,7 +892,7 @@
       </w:pPr>
     </w:lvl>
   </w:abstractNum>
-  <w:abstractNum w:abstractNumId="3" w15:restartNumberingAfterBreak="0">
+  <w:abstractNum w:abstractNumId="4" w15:restartNumberingAfterBreak="0">
     <w:nsid w:val="2E0C465D"/>
     <w:multiLevelType w:val="multilevel"/>
     <w:tmpl w:val="4BB6EB5A"/>
@@ -1025,7 +1005,7 @@
       </w:pPr>
     </w:lvl>
   </w:abstractNum>
-  <w:abstractNum w:abstractNumId="4" w15:restartNumberingAfterBreak="0">
+  <w:abstractNum w:abstractNumId="5" w15:restartNumberingAfterBreak="0">
     <w:nsid w:val="3935741E"/>
     <w:multiLevelType w:val="multilevel"/>
     <w:tmpl w:val="EE4A42E6"/>
@@ -1138,7 +1118,7 @@
       </w:pPr>
     </w:lvl>
   </w:abstractNum>
-  <w:abstractNum w:abstractNumId="5" w15:restartNumberingAfterBreak="0">
+  <w:abstractNum w:abstractNumId="6" w15:restartNumberingAfterBreak="0">
     <w:nsid w:val="52EA19E9"/>
     <w:multiLevelType w:val="multilevel"/>
     <w:tmpl w:val="5E6E085E"/>
@@ -1251,7 +1231,7 @@
       </w:pPr>
     </w:lvl>
   </w:abstractNum>
-  <w:abstractNum w:abstractNumId="6" w15:restartNumberingAfterBreak="0">
+  <w:abstractNum w:abstractNumId="7" w15:restartNumberingAfterBreak="0">
     <w:nsid w:val="52F65DDC"/>
     <w:multiLevelType w:val="multilevel"/>
     <w:tmpl w:val="17C443F0"/>
@@ -1364,7 +1344,7 @@
       </w:pPr>
     </w:lvl>
   </w:abstractNum>
-  <w:abstractNum w:abstractNumId="7" w15:restartNumberingAfterBreak="0">
+  <w:abstractNum w:abstractNumId="8" w15:restartNumberingAfterBreak="0">
     <w:nsid w:val="5B621250"/>
     <w:multiLevelType w:val="multilevel"/>
     <w:tmpl w:val="718EB6DC"/>
@@ -1477,7 +1457,7 @@
       </w:pPr>
     </w:lvl>
   </w:abstractNum>
-  <w:abstractNum w:abstractNumId="8" w15:restartNumberingAfterBreak="0">
+  <w:abstractNum w:abstractNumId="9" w15:restartNumberingAfterBreak="0">
     <w:nsid w:val="7D64374B"/>
     <w:multiLevelType w:val="multilevel"/>
     <w:tmpl w:val="DC8C8514"/>
@@ -1594,27 +1574,30 @@
     <w:abstractNumId w:val="1"/>
   </w:num>
   <w:num w:numId="2" w16cid:durableId="1500656776">
+    <w:abstractNumId w:val="7"/>
+  </w:num>
+  <w:num w:numId="3" w16cid:durableId="218639351">
+    <w:abstractNumId w:val="9"/>
+  </w:num>
+  <w:num w:numId="4" w16cid:durableId="1432432473">
     <w:abstractNumId w:val="6"/>
   </w:num>
-  <w:num w:numId="3" w16cid:durableId="218639351">
-    <w:abstractNumId w:val="8"/>
-  </w:num>
-  <w:num w:numId="4" w16cid:durableId="1432432473">
-    <w:abstractNumId w:val="5"/>
-  </w:num>
   <w:num w:numId="5" w16cid:durableId="545144974">
-    <w:abstractNumId w:val="3"/>
+    <w:abstractNumId w:val="4"/>
   </w:num>
   <w:num w:numId="6" w16cid:durableId="1380975913">
-    <w:abstractNumId w:val="7"/>
+    <w:abstractNumId w:val="8"/>
   </w:num>
   <w:num w:numId="7" w16cid:durableId="614560980">
     <w:abstractNumId w:val="0"/>
   </w:num>
   <w:num w:numId="8" w16cid:durableId="1126658668">
-    <w:abstractNumId w:val="4"/>
+    <w:abstractNumId w:val="5"/>
   </w:num>
   <w:num w:numId="9" w16cid:durableId="1721633509">
+    <w:abstractNumId w:val="3"/>
+  </w:num>
+  <w:num w:numId="10" w16cid:durableId="1483306256">
     <w:abstractNumId w:val="2"/>
   </w:num>
 </w:numbering>

</xml_diff>

<commit_message>
docs: change and add docs
</commit_message>
<xml_diff>
--- a/Group_46 - Assignment 3.1 Assumptions.docx
+++ b/Group_46 - Assignment 3.1 Assumptions.docx
@@ -8,7 +8,13 @@
         <w:jc w:val="center"/>
       </w:pPr>
       <w:r>
-        <w:t>Group_46 Assignment 3.1 Assumptions</w:t>
+        <w:t>Group_46 Assignment 3.</w:t>
+      </w:r>
+      <w:r>
+        <w:t>2</w:t>
+      </w:r>
+      <w:r>
+        <w:t xml:space="preserve"> Assumptions</w:t>
       </w:r>
     </w:p>
     <w:p>
@@ -120,27 +126,9 @@
           <w:ilvl w:val="0"/>
           <w:numId w:val="9"/>
         </w:numPr>
-        <w:rPr>
-          <w:rStyle w:val="eop"/>
-        </w:rPr>
-      </w:pPr>
-      <w:r>
-        <w:rPr>
-          <w:rStyle w:val="normaltextrun"/>
-          <w:rFonts w:ascii="Calibri" w:hAnsi="Calibri" w:cs="Calibri"/>
-          <w:color w:val="000000"/>
-          <w:shd w:val="clear" w:color="auto" w:fill="FFFFFF"/>
-        </w:rPr>
-        <w:t>The data is assumed to be formatted in a Comma Separated Value (CSV) as such:</w:t>
-      </w:r>
-      <w:r>
-        <w:rPr>
-          <w:rStyle w:val="eop"/>
-          <w:rFonts w:ascii="Calibri" w:hAnsi="Calibri" w:cs="Calibri"/>
-          <w:color w:val="000000"/>
-          <w:shd w:val="clear" w:color="auto" w:fill="FFFFFF"/>
-        </w:rPr>
-        <w:t> </w:t>
+      </w:pPr>
+      <w:r>
+        <w:t>The range x and y coordinates can only be between the value of 0 to 650, inclusively.</w:t>
       </w:r>
     </w:p>
     <w:p>
@@ -150,38 +138,29 @@
           <w:ilvl w:val="1"/>
           <w:numId w:val="9"/>
         </w:numPr>
-        <w:rPr>
-          <w:rStyle w:val="eop"/>
-        </w:rPr>
-      </w:pPr>
-      <w:r>
-        <w:rPr>
-          <w:rStyle w:val="normaltextrun"/>
-          <w:rFonts w:ascii="Calibri" w:hAnsi="Calibri" w:cs="Calibri"/>
-          <w:b/>
-          <w:bCs/>
-          <w:color w:val="000000"/>
-          <w:shd w:val="clear" w:color="auto" w:fill="FFFFFF"/>
-        </w:rPr>
-        <w:t xml:space="preserve">Format: </w:t>
-      </w:r>
-      <w:r>
-        <w:rPr>
-          <w:rStyle w:val="normaltextrun"/>
-          <w:rFonts w:ascii="Calibri" w:hAnsi="Calibri" w:cs="Calibri"/>
-          <w:color w:val="000000"/>
-          <w:shd w:val="clear" w:color="auto" w:fill="FFFFFF"/>
-        </w:rPr>
-        <w:t>Node_Index, x_coordinate, y_coordinate, node_type, adjacent</w:t>
-      </w:r>
-      <w:r>
-        <w:rPr>
-          <w:rStyle w:val="eop"/>
-          <w:rFonts w:ascii="Calibri" w:hAnsi="Calibri" w:cs="Calibri"/>
-          <w:color w:val="000000"/>
-          <w:shd w:val="clear" w:color="auto" w:fill="FFFFFF"/>
-        </w:rPr>
-        <w:t> </w:t>
+      </w:pPr>
+      <w:r>
+        <w:t xml:space="preserve">This assumption holds true in accordance </w:t>
+      </w:r>
+      <w:proofErr w:type="gramStart"/>
+      <w:r>
+        <w:t>to</w:t>
+      </w:r>
+      <w:proofErr w:type="gramEnd"/>
+      <w:r>
+        <w:t xml:space="preserve"> the provided map.</w:t>
+      </w:r>
+    </w:p>
+    <w:p>
+      <w:pPr>
+        <w:pStyle w:val="ListParagraph"/>
+        <w:numPr>
+          <w:ilvl w:val="0"/>
+          <w:numId w:val="9"/>
+        </w:numPr>
+      </w:pPr>
+      <w:r>
+        <w:t>Dam can only be placed in junction node.</w:t>
       </w:r>
     </w:p>
     <w:p>
@@ -191,38 +170,9 @@
           <w:ilvl w:val="1"/>
           <w:numId w:val="9"/>
         </w:numPr>
-        <w:rPr>
-          <w:rStyle w:val="eop"/>
-        </w:rPr>
-      </w:pPr>
-      <w:r>
-        <w:rPr>
-          <w:rStyle w:val="normaltextrun"/>
-          <w:rFonts w:ascii="Calibri" w:hAnsi="Calibri" w:cs="Calibri"/>
-          <w:b/>
-          <w:bCs/>
-          <w:color w:val="000000"/>
-          <w:shd w:val="clear" w:color="auto" w:fill="FFFFFF"/>
-        </w:rPr>
-        <w:t>Example:</w:t>
-      </w:r>
-      <w:r>
-        <w:rPr>
-          <w:rStyle w:val="normaltextrun"/>
-          <w:rFonts w:ascii="Calibri" w:hAnsi="Calibri" w:cs="Calibri"/>
-          <w:color w:val="000000"/>
-          <w:shd w:val="clear" w:color="auto" w:fill="FFFFFF"/>
-        </w:rPr>
-        <w:t xml:space="preserve"> 2, 230, 190, "junction", "19_35_36"</w:t>
-      </w:r>
-      <w:r>
-        <w:rPr>
-          <w:rStyle w:val="eop"/>
-          <w:rFonts w:ascii="Calibri" w:hAnsi="Calibri" w:cs="Calibri"/>
-          <w:color w:val="000000"/>
-          <w:shd w:val="clear" w:color="auto" w:fill="FFFFFF"/>
-        </w:rPr>
-        <w:t> </w:t>
+      </w:pPr>
+      <w:r>
+        <w:t>We assume that the junction resets the flow rate to 0, as dam will at least temporarily block any flow in the river below the dam while it is filling.</w:t>
       </w:r>
     </w:p>
     <w:p>
@@ -232,278 +182,77 @@
           <w:ilvl w:val="1"/>
           <w:numId w:val="9"/>
         </w:numPr>
+      </w:pPr>
+      <w:r>
+        <w:t>Assuming only one dam will be placed at a time.</w:t>
+      </w:r>
+    </w:p>
+    <w:p>
+      <w:pPr>
+        <w:pStyle w:val="ListParagraph"/>
+        <w:numPr>
+          <w:ilvl w:val="1"/>
+          <w:numId w:val="9"/>
+        </w:numPr>
+      </w:pPr>
+      <w:r>
+        <w:t xml:space="preserve">We assume that in the </w:t>
+      </w:r>
+      <w:r>
+        <w:t>function</w:t>
+      </w:r>
+      <w:r>
+        <w:t xml:space="preserve"> </w:t>
+      </w:r>
+      <w:r>
         <w:rPr>
-          <w:rStyle w:val="normaltextrun"/>
-        </w:rPr>
-      </w:pPr>
-      <w:r>
-        <w:rPr>
-          <w:rStyle w:val="normaltextrun"/>
-          <w:rFonts w:ascii="Calibri" w:hAnsi="Calibri" w:cs="Calibri"/>
           <w:b/>
           <w:bCs/>
-          <w:color w:val="000000"/>
-          <w:shd w:val="clear" w:color="auto" w:fill="FFFFFF"/>
         </w:rPr>
-        <w:t>Where,</w:t>
-      </w:r>
-    </w:p>
-    <w:p>
-      <w:pPr>
-        <w:pStyle w:val="ListParagraph"/>
-        <w:numPr>
-          <w:ilvl w:val="2"/>
-          <w:numId w:val="9"/>
-        </w:numPr>
+        <w:t>`new_</w:t>
+      </w:r>
+      <w:proofErr w:type="gramStart"/>
+      <w:r>
         <w:rPr>
-          <w:rStyle w:val="eop"/>
-        </w:rPr>
-      </w:pPr>
-      <w:r>
-        <w:rPr>
-          <w:rStyle w:val="normaltextrun"/>
-          <w:rFonts w:ascii="Calibri" w:hAnsi="Calibri" w:cs="Calibri"/>
           <w:b/>
           <w:bCs/>
-          <w:color w:val="000000"/>
-          <w:shd w:val="clear" w:color="auto" w:fill="FFFFFF"/>
         </w:rPr>
-        <w:t xml:space="preserve">Node_Index: </w:t>
-      </w:r>
+        <w:t>flow(</w:t>
+      </w:r>
+      <w:proofErr w:type="gramEnd"/>
       <w:r>
         <w:rPr>
-          <w:rStyle w:val="normaltextrun"/>
-          <w:rFonts w:ascii="Calibri" w:hAnsi="Calibri" w:cs="Calibri"/>
-          <w:color w:val="000000"/>
-          <w:shd w:val="clear" w:color="auto" w:fill="FFFFFF"/>
-        </w:rPr>
-        <w:t>The name or index that is used to represent the site as given in the assignment provided map.</w:t>
-      </w:r>
-      <w:r>
-        <w:rPr>
-          <w:rStyle w:val="eop"/>
-          <w:rFonts w:ascii="Calibri" w:hAnsi="Calibri" w:cs="Calibri"/>
-          <w:color w:val="000000"/>
-          <w:shd w:val="clear" w:color="auto" w:fill="FFFFFF"/>
-        </w:rPr>
-        <w:t> </w:t>
-      </w:r>
-    </w:p>
-    <w:p>
-      <w:pPr>
-        <w:pStyle w:val="ListParagraph"/>
-        <w:numPr>
-          <w:ilvl w:val="2"/>
-          <w:numId w:val="9"/>
-        </w:numPr>
-        <w:rPr>
-          <w:rStyle w:val="eop"/>
-        </w:rPr>
-      </w:pPr>
-      <w:r>
-        <w:rPr>
-          <w:rStyle w:val="normaltextrun"/>
-          <w:rFonts w:ascii="Calibri" w:hAnsi="Calibri" w:cs="Calibri"/>
           <w:b/>
           <w:bCs/>
-          <w:color w:val="000000"/>
-          <w:shd w:val="clear" w:color="auto" w:fill="FFFFFF"/>
         </w:rPr>
-        <w:t xml:space="preserve">X_coordinate: </w:t>
-      </w:r>
-      <w:r>
-        <w:rPr>
-          <w:rStyle w:val="normaltextrun"/>
-          <w:rFonts w:ascii="Calibri" w:hAnsi="Calibri" w:cs="Calibri"/>
-          <w:color w:val="000000"/>
-          <w:shd w:val="clear" w:color="auto" w:fill="FFFFFF"/>
-        </w:rPr>
-        <w:t>The x axis coordinate of the node.</w:t>
-      </w:r>
-      <w:r>
-        <w:rPr>
-          <w:rStyle w:val="eop"/>
-          <w:rFonts w:ascii="Calibri" w:hAnsi="Calibri" w:cs="Calibri"/>
-          <w:color w:val="000000"/>
-          <w:shd w:val="clear" w:color="auto" w:fill="FFFFFF"/>
-        </w:rPr>
-        <w:t> </w:t>
-      </w:r>
-    </w:p>
-    <w:p>
-      <w:pPr>
-        <w:pStyle w:val="ListParagraph"/>
-        <w:numPr>
-          <w:ilvl w:val="2"/>
-          <w:numId w:val="9"/>
-        </w:numPr>
-        <w:rPr>
-          <w:rStyle w:val="eop"/>
-        </w:rPr>
-      </w:pPr>
-      <w:r>
-        <w:rPr>
-          <w:rStyle w:val="normaltextrun"/>
-          <w:rFonts w:ascii="Calibri" w:hAnsi="Calibri" w:cs="Calibri"/>
-          <w:b/>
-          <w:bCs/>
-          <w:color w:val="000000"/>
-          <w:shd w:val="clear" w:color="auto" w:fill="FFFFFF"/>
-        </w:rPr>
-        <w:t xml:space="preserve">Y_coordinate: </w:t>
-      </w:r>
-      <w:r>
-        <w:rPr>
-          <w:rStyle w:val="normaltextrun"/>
-          <w:rFonts w:ascii="Calibri" w:hAnsi="Calibri" w:cs="Calibri"/>
-          <w:color w:val="000000"/>
-          <w:shd w:val="clear" w:color="auto" w:fill="FFFFFF"/>
-        </w:rPr>
-        <w:t>The y axis coordinate of the node.</w:t>
-      </w:r>
-      <w:r>
-        <w:rPr>
-          <w:rStyle w:val="eop"/>
-          <w:rFonts w:ascii="Calibri" w:hAnsi="Calibri" w:cs="Calibri"/>
-          <w:color w:val="000000"/>
-          <w:shd w:val="clear" w:color="auto" w:fill="FFFFFF"/>
-        </w:rPr>
-        <w:t> </w:t>
-      </w:r>
-    </w:p>
-    <w:p>
-      <w:pPr>
-        <w:pStyle w:val="ListParagraph"/>
-        <w:numPr>
-          <w:ilvl w:val="2"/>
-          <w:numId w:val="9"/>
-        </w:numPr>
-        <w:rPr>
-          <w:rStyle w:val="eop"/>
-        </w:rPr>
-      </w:pPr>
-      <w:r>
-        <w:rPr>
-          <w:rStyle w:val="normaltextrun"/>
-          <w:rFonts w:ascii="Calibri" w:hAnsi="Calibri" w:cs="Calibri"/>
-          <w:b/>
-          <w:bCs/>
-          <w:color w:val="000000"/>
-          <w:shd w:val="clear" w:color="auto" w:fill="FFFFFF"/>
-        </w:rPr>
-        <w:t xml:space="preserve">Node_type: </w:t>
-      </w:r>
-      <w:r>
-        <w:rPr>
-          <w:rStyle w:val="normaltextrun"/>
-          <w:rFonts w:ascii="Calibri" w:hAnsi="Calibri" w:cs="Calibri"/>
-          <w:color w:val="000000"/>
-          <w:shd w:val="clear" w:color="auto" w:fill="FFFFFF"/>
-        </w:rPr>
-        <w:t>It is of either type “headwater” or “junction”, respective of the data provided in the given map.</w:t>
-      </w:r>
-      <w:r>
-        <w:rPr>
-          <w:rStyle w:val="eop"/>
-          <w:rFonts w:ascii="Calibri" w:hAnsi="Calibri" w:cs="Calibri"/>
-          <w:color w:val="000000"/>
-          <w:shd w:val="clear" w:color="auto" w:fill="FFFFFF"/>
-        </w:rPr>
-        <w:t> </w:t>
-      </w:r>
-    </w:p>
-    <w:p>
-      <w:pPr>
-        <w:pStyle w:val="ListParagraph"/>
-        <w:numPr>
-          <w:ilvl w:val="2"/>
-          <w:numId w:val="9"/>
-        </w:numPr>
-        <w:rPr>
-          <w:rStyle w:val="eop"/>
-        </w:rPr>
-      </w:pPr>
-      <w:r>
-        <w:rPr>
-          <w:rStyle w:val="normaltextrun"/>
-          <w:rFonts w:ascii="Calibri" w:hAnsi="Calibri" w:cs="Calibri"/>
-          <w:b/>
-          <w:bCs/>
-          <w:color w:val="000000"/>
-          <w:shd w:val="clear" w:color="auto" w:fill="FFFFFF"/>
-        </w:rPr>
-        <w:t xml:space="preserve">Adjacent: </w:t>
-      </w:r>
-      <w:r>
-        <w:rPr>
-          <w:rStyle w:val="normaltextrun"/>
-          <w:rFonts w:ascii="Calibri" w:hAnsi="Calibri" w:cs="Calibri"/>
-          <w:color w:val="000000"/>
-          <w:shd w:val="clear" w:color="auto" w:fill="FFFFFF"/>
-        </w:rPr>
-        <w:t>A list of nodes that are adjacent to the parent node.</w:t>
-      </w:r>
-      <w:r>
-        <w:rPr>
-          <w:rStyle w:val="eop"/>
-          <w:rFonts w:ascii="Calibri" w:hAnsi="Calibri" w:cs="Calibri"/>
-          <w:color w:val="000000"/>
-          <w:shd w:val="clear" w:color="auto" w:fill="FFFFFF"/>
-        </w:rPr>
-        <w:t> </w:t>
-      </w:r>
-    </w:p>
-    <w:p>
-      <w:pPr>
-        <w:ind w:left="720"/>
-        <w:rPr>
-          <w:rStyle w:val="eop"/>
-        </w:rPr>
-      </w:pPr>
-      <w:r>
-        <w:rPr>
-          <w:rStyle w:val="eop"/>
-        </w:rPr>
-        <w:t>The data format is assumed and is visually checked and extracted from the given map</w:t>
-      </w:r>
-      <w:r>
-        <w:rPr>
-          <w:rStyle w:val="eop"/>
-        </w:rPr>
-        <w:t>. The data</w:t>
-      </w:r>
-      <w:r>
-        <w:rPr>
-          <w:rStyle w:val="eop"/>
-        </w:rPr>
-        <w:t xml:space="preserve"> may contain data different from the later provided data in format and values.</w:t>
-      </w:r>
-    </w:p>
-    <w:p>
-      <w:pPr>
-        <w:pStyle w:val="ListParagraph"/>
-        <w:numPr>
-          <w:ilvl w:val="0"/>
-          <w:numId w:val="9"/>
-        </w:numPr>
-      </w:pPr>
-      <w:r>
-        <w:rPr>
-          <w:rStyle w:val="normaltextrun"/>
-          <w:rFonts w:ascii="Calibri" w:hAnsi="Calibri" w:cs="Calibri"/>
-          <w:color w:val="000000"/>
-          <w:shd w:val="clear" w:color="auto" w:fill="FFFFFF"/>
-        </w:rPr>
-        <w:t>Start node for traversal may be dynamic and may change with respect to the future requirements</w:t>
-      </w:r>
-      <w:r>
-        <w:rPr>
-          <w:rStyle w:val="normaltextrun"/>
-          <w:rFonts w:ascii="Calibri" w:hAnsi="Calibri" w:cs="Calibri"/>
-          <w:color w:val="000000"/>
-          <w:shd w:val="clear" w:color="auto" w:fill="FFFFFF"/>
-        </w:rPr>
-        <w:t xml:space="preserve"> but the destination is assumed as node 1, representing the flow of water from different headspring and junction to the final outlet.</w:t>
+        <w:t>dam_x, dam_y)`</w:t>
+      </w:r>
+      <w:r>
+        <w:t xml:space="preserve">, which simulates the flow rate of the </w:t>
+      </w:r>
+      <w:r>
+        <w:t>subsequent</w:t>
+      </w:r>
+      <w:r>
+        <w:t xml:space="preserve"> nodes flow rate change if a dam is placed before a </w:t>
+      </w:r>
+      <w:r>
+        <w:t>junction</w:t>
+      </w:r>
+      <w:r>
+        <w:t xml:space="preserve">, takes input of the nearest coordinate to the </w:t>
+      </w:r>
+      <w:r>
+        <w:t>chosen</w:t>
+      </w:r>
+      <w:r>
+        <w:t xml:space="preserve"> junction rather </w:t>
+      </w:r>
+      <w:r>
+        <w:t>than</w:t>
+      </w:r>
+      <w:r>
+        <w:t xml:space="preserve"> the coordinate for the dam itself.</w:t>
       </w:r>
     </w:p>
     <w:sectPr>

</xml_diff>